<commit_message>
modified site url in docs
</commit_message>
<xml_diff>
--- a/download/profile_kiko_cn.docx
+++ b/download/profile_kiko_cn.docx
@@ -199,17 +199,32 @@
         </w:rPr>
         <w:t>邮箱：</w:t>
       </w:r>
-      <w:hyperlink r:id="rId8" w:history="1">
-        <w:r>
-          <w:rPr>
-            <w:rStyle w:val="a3"/>
-            <w:rFonts w:hint="eastAsia"/>
-            <w:sz w:val="24"/>
-            <w:szCs w:val="24"/>
-          </w:rPr>
-          <w:t>kikoshoung@gmail.com</w:t>
-        </w:r>
-      </w:hyperlink>
+      <w:r>
+        <w:fldChar w:fldCharType="begin"/>
+      </w:r>
+      <w:r>
+        <w:instrText xml:space="preserve"> HYPERLINK "mailto:kikoshoung@gmail.com" </w:instrText>
+      </w:r>
+      <w:r>
+        <w:fldChar w:fldCharType="separate"/>
+      </w:r>
+      <w:r>
+        <w:rPr>
+          <w:rStyle w:val="a3"/>
+          <w:rFonts w:hint="eastAsia"/>
+          <w:sz w:val="24"/>
+          <w:szCs w:val="24"/>
+        </w:rPr>
+        <w:t>kikoshoung@gmail.com</w:t>
+      </w:r>
+      <w:r>
+        <w:rPr>
+          <w:rStyle w:val="a3"/>
+          <w:sz w:val="24"/>
+          <w:szCs w:val="24"/>
+        </w:rPr>
+        <w:fldChar w:fldCharType="end"/>
+      </w:r>
     </w:p>
     <w:p>
       <w:pPr>
@@ -240,17 +255,33 @@
         </w:rPr>
         <w:t>主页：</w:t>
       </w:r>
-      <w:hyperlink r:id="rId9" w:history="1">
-        <w:r>
-          <w:rPr>
-            <w:rStyle w:val="a3"/>
-            <w:rFonts w:hint="eastAsia"/>
-            <w:sz w:val="24"/>
-            <w:szCs w:val="24"/>
-          </w:rPr>
-          <w:t>kikoshoung.me</w:t>
-        </w:r>
-      </w:hyperlink>
+      <w:r>
+        <w:fldChar w:fldCharType="begin"/>
+      </w:r>
+      <w:r>
+        <w:instrText>HYPERLINK "http://shoung.me"</w:instrText>
+      </w:r>
+      <w:r>
+        <w:fldChar w:fldCharType="separate"/>
+      </w:r>
+      <w:r>
+        <w:rPr>
+          <w:rStyle w:val="a3"/>
+          <w:sz w:val="24"/>
+          <w:szCs w:val="24"/>
+        </w:rPr>
+        <w:t>shoung.me</w:t>
+      </w:r>
+      <w:r>
+        <w:rPr>
+          <w:rStyle w:val="a3"/>
+          <w:sz w:val="24"/>
+          <w:szCs w:val="24"/>
+        </w:rPr>
+        <w:fldChar w:fldCharType="end"/>
+      </w:r>
+      <w:bookmarkStart w:id="0" w:name="_GoBack"/>
+      <w:bookmarkEnd w:id="0"/>
     </w:p>
     <w:p>
       <w:pPr>
@@ -261,6 +292,7 @@
           <w:sz w:val="24"/>
         </w:rPr>
       </w:pPr>
+      <w:proofErr w:type="spellStart"/>
       <w:r>
         <w:rPr>
           <w:rFonts w:ascii="宋体" w:hAnsi="宋体" w:hint="eastAsia"/>
@@ -289,6 +321,7 @@
         </w:rPr>
         <w:t>hub</w:t>
       </w:r>
+      <w:proofErr w:type="spellEnd"/>
       <w:r>
         <w:rPr>
           <w:rFonts w:ascii="宋体" w:hAnsi="宋体" w:hint="eastAsia"/>
@@ -296,16 +329,31 @@
         </w:rPr>
         <w:t>：</w:t>
       </w:r>
-      <w:hyperlink r:id="rId10" w:history="1">
-        <w:r>
-          <w:rPr>
-            <w:rStyle w:val="a3"/>
-            <w:rFonts w:ascii="宋体" w:hAnsi="宋体"/>
-            <w:sz w:val="24"/>
-          </w:rPr>
-          <w:t>github.com/kikoshoung</w:t>
-        </w:r>
-      </w:hyperlink>
+      <w:r>
+        <w:fldChar w:fldCharType="begin"/>
+      </w:r>
+      <w:r>
+        <w:instrText xml:space="preserve"> HYPERLINK "https://github.com/kikoshoung" </w:instrText>
+      </w:r>
+      <w:r>
+        <w:fldChar w:fldCharType="separate"/>
+      </w:r>
+      <w:r>
+        <w:rPr>
+          <w:rStyle w:val="a3"/>
+          <w:rFonts w:ascii="宋体" w:hAnsi="宋体"/>
+          <w:sz w:val="24"/>
+        </w:rPr>
+        <w:t>github.com/kikoshoung</w:t>
+      </w:r>
+      <w:r>
+        <w:rPr>
+          <w:rStyle w:val="a3"/>
+          <w:rFonts w:ascii="宋体" w:hAnsi="宋体"/>
+          <w:sz w:val="24"/>
+        </w:rPr>
+        <w:fldChar w:fldCharType="end"/>
+      </w:r>
     </w:p>
     <w:p>
       <w:pPr>
@@ -757,8 +805,17 @@
           <w:rFonts w:hint="eastAsia"/>
           <w:szCs w:val="21"/>
         </w:rPr>
-        <w:t xml:space="preserve"> NodeJS</w:t>
-      </w:r>
+        <w:t xml:space="preserve"> </w:t>
+      </w:r>
+      <w:proofErr w:type="spellStart"/>
+      <w:r>
+        <w:rPr>
+          <w:rFonts w:hint="eastAsia"/>
+          <w:szCs w:val="21"/>
+        </w:rPr>
+        <w:t>NodeJS</w:t>
+      </w:r>
+      <w:proofErr w:type="spellEnd"/>
       <w:r>
         <w:rPr>
           <w:rFonts w:hint="eastAsia"/>
@@ -771,7 +828,23 @@
           <w:rFonts w:hint="eastAsia"/>
           <w:szCs w:val="21"/>
         </w:rPr>
-        <w:t xml:space="preserve"> NodeJS </w:t>
+        <w:t xml:space="preserve"> </w:t>
+      </w:r>
+      <w:proofErr w:type="spellStart"/>
+      <w:r>
+        <w:rPr>
+          <w:rFonts w:hint="eastAsia"/>
+          <w:szCs w:val="21"/>
+        </w:rPr>
+        <w:t>NodeJS</w:t>
+      </w:r>
+      <w:proofErr w:type="spellEnd"/>
+      <w:r>
+        <w:rPr>
+          <w:rFonts w:hint="eastAsia"/>
+          <w:szCs w:val="21"/>
+        </w:rPr>
+        <w:t xml:space="preserve"> </w:t>
       </w:r>
       <w:r>
         <w:rPr>
@@ -886,8 +959,17 @@
           <w:rFonts w:hint="eastAsia"/>
           <w:szCs w:val="21"/>
         </w:rPr>
-        <w:t xml:space="preserve"> Vue</w:t>
-      </w:r>
+        <w:t xml:space="preserve"> </w:t>
+      </w:r>
+      <w:proofErr w:type="spellStart"/>
+      <w:r>
+        <w:rPr>
+          <w:rFonts w:hint="eastAsia"/>
+          <w:szCs w:val="21"/>
+        </w:rPr>
+        <w:t>Vue</w:t>
+      </w:r>
+      <w:proofErr w:type="spellEnd"/>
       <w:r>
         <w:rPr>
           <w:rFonts w:hint="eastAsia"/>
@@ -973,6 +1055,7 @@
         </w:rPr>
         <w:t>对前端工程化建设有丰富的实践经验，精通各主流构建工具（</w:t>
       </w:r>
+      <w:proofErr w:type="spellStart"/>
       <w:r>
         <w:rPr>
           <w:rFonts w:hint="eastAsia"/>
@@ -980,6 +1063,7 @@
         </w:rPr>
         <w:t>Webpack</w:t>
       </w:r>
+      <w:proofErr w:type="spellEnd"/>
       <w:r>
         <w:rPr>
           <w:rFonts w:hint="eastAsia"/>
@@ -1193,8 +1277,17 @@
           <w:rFonts w:hint="eastAsia"/>
           <w:szCs w:val="21"/>
         </w:rPr>
-        <w:t xml:space="preserve"> git</w:t>
-      </w:r>
+        <w:t xml:space="preserve"> </w:t>
+      </w:r>
+      <w:proofErr w:type="spellStart"/>
+      <w:r>
+        <w:rPr>
+          <w:rFonts w:hint="eastAsia"/>
+          <w:szCs w:val="21"/>
+        </w:rPr>
+        <w:t>git</w:t>
+      </w:r>
+      <w:proofErr w:type="spellEnd"/>
       <w:r>
         <w:rPr>
           <w:rFonts w:hint="eastAsia"/>
@@ -1202,6 +1295,7 @@
         </w:rPr>
         <w:t>、</w:t>
       </w:r>
+      <w:proofErr w:type="spellStart"/>
       <w:r>
         <w:rPr>
           <w:rFonts w:hint="eastAsia"/>
@@ -1209,6 +1303,7 @@
         </w:rPr>
         <w:t>svn</w:t>
       </w:r>
+      <w:proofErr w:type="spellEnd"/>
       <w:r>
         <w:rPr>
           <w:rFonts w:hint="eastAsia"/>
@@ -1628,7 +1723,23 @@
           <w:rFonts w:ascii="宋体" w:eastAsia="宋体" w:hAnsi="宋体" w:hint="eastAsia"/>
           <w:szCs w:val="21"/>
         </w:rPr>
-        <w:t>使用NodeJs为搜索服务化平台（给第三方使用的快速搭建个性化搜索形态页面的服务化平台）搭建页面模块相关信息的API。</w:t>
+        <w:t>使用</w:t>
+      </w:r>
+      <w:proofErr w:type="spellStart"/>
+      <w:r>
+        <w:rPr>
+          <w:rFonts w:ascii="宋体" w:eastAsia="宋体" w:hAnsi="宋体" w:hint="eastAsia"/>
+          <w:szCs w:val="21"/>
+        </w:rPr>
+        <w:t>NodeJs</w:t>
+      </w:r>
+      <w:proofErr w:type="spellEnd"/>
+      <w:r>
+        <w:rPr>
+          <w:rFonts w:ascii="宋体" w:eastAsia="宋体" w:hAnsi="宋体" w:hint="eastAsia"/>
+          <w:szCs w:val="21"/>
+        </w:rPr>
+        <w:t>为搜索服务化平台（给第三方使用的快速搭建个性化搜索形态页面的服务化平台）搭建页面模块相关信息的API。</w:t>
       </w:r>
     </w:p>
     <w:p>
@@ -1770,7 +1881,23 @@
           <w:rFonts w:ascii="宋体" w:eastAsia="宋体" w:hAnsi="宋体" w:hint="eastAsia"/>
           <w:szCs w:val="21"/>
         </w:rPr>
-        <w:t>，模板语言主要涉及 Erb 和 Liquid</w:t>
+        <w:t xml:space="preserve">，模板语言主要涉及 </w:t>
+      </w:r>
+      <w:proofErr w:type="spellStart"/>
+      <w:r>
+        <w:rPr>
+          <w:rFonts w:ascii="宋体" w:eastAsia="宋体" w:hAnsi="宋体" w:hint="eastAsia"/>
+          <w:szCs w:val="21"/>
+        </w:rPr>
+        <w:t>Erb</w:t>
+      </w:r>
+      <w:proofErr w:type="spellEnd"/>
+      <w:r>
+        <w:rPr>
+          <w:rFonts w:ascii="宋体" w:eastAsia="宋体" w:hAnsi="宋体" w:hint="eastAsia"/>
+          <w:szCs w:val="21"/>
+        </w:rPr>
+        <w:t xml:space="preserve"> 和 Liquid</w:t>
       </w:r>
       <w:r>
         <w:rPr>
@@ -2017,7 +2144,71 @@
           <w:rFonts w:ascii="宋体" w:eastAsia="宋体" w:hAnsi="宋体" w:hint="eastAsia"/>
           <w:szCs w:val="21"/>
         </w:rPr>
-        <w:t>街旁 iOS 客户端前端部分开发：街旁 iOS 客户端为 Hybrid 混合开发模式，前端部分是基于 Backbone + RequireJS 的新型 SPA 开发模式。在不影响页面流畅度的情况下与 iOS 端及后端交互，主要完成了该 APP 几大发布页面的重构及新功能的迭代开发；指导初级前端工程师完成模块开发工作。</w:t>
+        <w:t xml:space="preserve">街旁 </w:t>
+      </w:r>
+      <w:proofErr w:type="spellStart"/>
+      <w:r>
+        <w:rPr>
+          <w:rFonts w:ascii="宋体" w:eastAsia="宋体" w:hAnsi="宋体" w:hint="eastAsia"/>
+          <w:szCs w:val="21"/>
+        </w:rPr>
+        <w:t>iOS</w:t>
+      </w:r>
+      <w:proofErr w:type="spellEnd"/>
+      <w:r>
+        <w:rPr>
+          <w:rFonts w:ascii="宋体" w:eastAsia="宋体" w:hAnsi="宋体" w:hint="eastAsia"/>
+          <w:szCs w:val="21"/>
+        </w:rPr>
+        <w:t xml:space="preserve"> 客户端前端部分开发：街旁 </w:t>
+      </w:r>
+      <w:proofErr w:type="spellStart"/>
+      <w:r>
+        <w:rPr>
+          <w:rFonts w:ascii="宋体" w:eastAsia="宋体" w:hAnsi="宋体" w:hint="eastAsia"/>
+          <w:szCs w:val="21"/>
+        </w:rPr>
+        <w:t>iOS</w:t>
+      </w:r>
+      <w:proofErr w:type="spellEnd"/>
+      <w:r>
+        <w:rPr>
+          <w:rFonts w:ascii="宋体" w:eastAsia="宋体" w:hAnsi="宋体" w:hint="eastAsia"/>
+          <w:szCs w:val="21"/>
+        </w:rPr>
+        <w:t xml:space="preserve"> 客户端为 Hybrid 混合开发模式，前端部分是基于 Backbone + </w:t>
+      </w:r>
+      <w:proofErr w:type="spellStart"/>
+      <w:r>
+        <w:rPr>
+          <w:rFonts w:ascii="宋体" w:eastAsia="宋体" w:hAnsi="宋体" w:hint="eastAsia"/>
+          <w:szCs w:val="21"/>
+        </w:rPr>
+        <w:t>RequireJS</w:t>
+      </w:r>
+      <w:proofErr w:type="spellEnd"/>
+      <w:r>
+        <w:rPr>
+          <w:rFonts w:ascii="宋体" w:eastAsia="宋体" w:hAnsi="宋体" w:hint="eastAsia"/>
+          <w:szCs w:val="21"/>
+        </w:rPr>
+        <w:t xml:space="preserve"> 的新型 SPA 开发模式。在不影响页面流畅度的情况下与 </w:t>
+      </w:r>
+      <w:proofErr w:type="spellStart"/>
+      <w:r>
+        <w:rPr>
+          <w:rFonts w:ascii="宋体" w:eastAsia="宋体" w:hAnsi="宋体" w:hint="eastAsia"/>
+          <w:szCs w:val="21"/>
+        </w:rPr>
+        <w:t>iOS</w:t>
+      </w:r>
+      <w:proofErr w:type="spellEnd"/>
+      <w:r>
+        <w:rPr>
+          <w:rFonts w:ascii="宋体" w:eastAsia="宋体" w:hAnsi="宋体" w:hint="eastAsia"/>
+          <w:szCs w:val="21"/>
+        </w:rPr>
+        <w:t xml:space="preserve"> 端及后端交互，主要完成了该 APP 几大发布页面的重构及新功能的迭代开发；指导初级前端工程师完成模块开发工作。</w:t>
       </w:r>
     </w:p>
     <w:p>
@@ -2133,7 +2324,23 @@
           <w:rFonts w:ascii="宋体" w:eastAsia="宋体" w:hAnsi="宋体" w:hint="eastAsia"/>
           <w:szCs w:val="21"/>
         </w:rPr>
-        <w:t>MIX 智游汇网站前端开发：基于 Backbone + SeaJS 的新型 SPA 开发模式。配合产品快速迭代开发，提升网站的交互性和性能，指导初级前端工程师完成模块开发工作。</w:t>
+        <w:t xml:space="preserve">MIX 智游汇网站前端开发：基于 Backbone + </w:t>
+      </w:r>
+      <w:proofErr w:type="spellStart"/>
+      <w:r>
+        <w:rPr>
+          <w:rFonts w:ascii="宋体" w:eastAsia="宋体" w:hAnsi="宋体" w:hint="eastAsia"/>
+          <w:szCs w:val="21"/>
+        </w:rPr>
+        <w:t>SeaJS</w:t>
+      </w:r>
+      <w:proofErr w:type="spellEnd"/>
+      <w:r>
+        <w:rPr>
+          <w:rFonts w:ascii="宋体" w:eastAsia="宋体" w:hAnsi="宋体" w:hint="eastAsia"/>
+          <w:szCs w:val="21"/>
+        </w:rPr>
+        <w:t xml:space="preserve"> 的新型 SPA 开发模式。配合产品快速迭代开发，提升网站的交互性和性能，指导初级前端工程师完成模块开发工作。</w:t>
       </w:r>
     </w:p>
     <w:p>
@@ -2217,7 +2424,23 @@
           <w:rFonts w:ascii="宋体" w:eastAsia="宋体" w:hAnsi="宋体" w:hint="eastAsia"/>
           <w:szCs w:val="21"/>
         </w:rPr>
-        <w:t>针对 Web 产品富交互的特点，主导完成了前后端代码分离。逐步从单一的使用 jQuery 等工具型类库辅助后端工程师的开发模式向前后端分离的开发模式迁移。</w:t>
+        <w:t xml:space="preserve">针对 Web 产品富交互的特点，主导完成了前后端代码分离。逐步从单一的使用 </w:t>
+      </w:r>
+      <w:proofErr w:type="spellStart"/>
+      <w:r>
+        <w:rPr>
+          <w:rFonts w:ascii="宋体" w:eastAsia="宋体" w:hAnsi="宋体" w:hint="eastAsia"/>
+          <w:szCs w:val="21"/>
+        </w:rPr>
+        <w:t>jQuery</w:t>
+      </w:r>
+      <w:proofErr w:type="spellEnd"/>
+      <w:r>
+        <w:rPr>
+          <w:rFonts w:ascii="宋体" w:eastAsia="宋体" w:hAnsi="宋体" w:hint="eastAsia"/>
+          <w:szCs w:val="21"/>
+        </w:rPr>
+        <w:t xml:space="preserve"> 等工具型类库辅助后端工程师的开发模式向前后端分离的开发模式迁移。</w:t>
       </w:r>
     </w:p>
     <w:p>
@@ -2242,7 +2465,23 @@
           <w:rFonts w:ascii="宋体" w:eastAsia="宋体" w:hAnsi="宋体" w:hint="eastAsia"/>
           <w:szCs w:val="21"/>
         </w:rPr>
-        <w:t>与后端工程师配合，建立了适用于果合自身业务的 Web API 规则（非RESTful）。</w:t>
+        <w:t>与后端工程师配合，建立了适用于果合自身业务的 Web API 规则（非</w:t>
+      </w:r>
+      <w:proofErr w:type="spellStart"/>
+      <w:r>
+        <w:rPr>
+          <w:rFonts w:ascii="宋体" w:eastAsia="宋体" w:hAnsi="宋体" w:hint="eastAsia"/>
+          <w:szCs w:val="21"/>
+        </w:rPr>
+        <w:t>RESTful</w:t>
+      </w:r>
+      <w:proofErr w:type="spellEnd"/>
+      <w:r>
+        <w:rPr>
+          <w:rFonts w:ascii="宋体" w:eastAsia="宋体" w:hAnsi="宋体" w:hint="eastAsia"/>
+          <w:szCs w:val="21"/>
+        </w:rPr>
+        <w:t>）。</w:t>
       </w:r>
     </w:p>
     <w:p>
@@ -2267,7 +2506,23 @@
           <w:rFonts w:ascii="宋体" w:eastAsia="宋体" w:hAnsi="宋体" w:hint="eastAsia"/>
           <w:szCs w:val="21"/>
         </w:rPr>
-        <w:t>根据产品设计开发 jQuery 前端组件以提升开发效率和 UI 一致性。</w:t>
+        <w:t xml:space="preserve">根据产品设计开发 </w:t>
+      </w:r>
+      <w:proofErr w:type="spellStart"/>
+      <w:r>
+        <w:rPr>
+          <w:rFonts w:ascii="宋体" w:eastAsia="宋体" w:hAnsi="宋体" w:hint="eastAsia"/>
+          <w:szCs w:val="21"/>
+        </w:rPr>
+        <w:t>jQuery</w:t>
+      </w:r>
+      <w:proofErr w:type="spellEnd"/>
+      <w:r>
+        <w:rPr>
+          <w:rFonts w:ascii="宋体" w:eastAsia="宋体" w:hAnsi="宋体" w:hint="eastAsia"/>
+          <w:szCs w:val="21"/>
+        </w:rPr>
+        <w:t xml:space="preserve"> 前端组件以提升开发效率和 UI 一致性。</w:t>
       </w:r>
     </w:p>
     <w:p>
@@ -2353,7 +2608,7 @@
           <w:szCs w:val="21"/>
         </w:rPr>
       </w:pPr>
-      <w:hyperlink r:id="rId11" w:anchor="im-demo" w:history="1">
+      <w:hyperlink r:id="rId8" w:anchor="im-demo" w:history="1">
         <w:r>
           <w:rPr>
             <w:rStyle w:val="a3"/>
@@ -2383,7 +2638,23 @@
           <w:rFonts w:hint="eastAsia"/>
           <w:szCs w:val="21"/>
         </w:rPr>
-        <w:t xml:space="preserve"> WebSockect </w:t>
+        <w:t xml:space="preserve"> </w:t>
+      </w:r>
+      <w:proofErr w:type="spellStart"/>
+      <w:r>
+        <w:rPr>
+          <w:rFonts w:hint="eastAsia"/>
+          <w:szCs w:val="21"/>
+        </w:rPr>
+        <w:t>WebSockect</w:t>
+      </w:r>
+      <w:proofErr w:type="spellEnd"/>
+      <w:r>
+        <w:rPr>
+          <w:rFonts w:hint="eastAsia"/>
+          <w:szCs w:val="21"/>
+        </w:rPr>
+        <w:t xml:space="preserve"> </w:t>
       </w:r>
       <w:r>
         <w:rPr>
@@ -2407,7 +2678,7 @@
           <w:szCs w:val="21"/>
         </w:rPr>
       </w:pPr>
-      <w:hyperlink r:id="rId12" w:anchor="greedsnake" w:history="1">
+      <w:hyperlink r:id="rId9" w:anchor="greedsnake" w:history="1">
         <w:r>
           <w:rPr>
             <w:rStyle w:val="a3"/>
@@ -2453,7 +2724,7 @@
           <w:szCs w:val="21"/>
         </w:rPr>
       </w:pPr>
-      <w:hyperlink r:id="rId13" w:anchor="scratch-card" w:history="1">
+      <w:hyperlink r:id="rId10" w:anchor="scratch-card" w:history="1">
         <w:r>
           <w:rPr>
             <w:rStyle w:val="a3"/>
@@ -2470,6 +2741,7 @@
         </w:rPr>
         <w:t>：</w:t>
       </w:r>
+      <w:proofErr w:type="spellStart"/>
       <w:r>
         <w:rPr>
           <w:rFonts w:hint="eastAsia"/>
@@ -2477,6 +2749,7 @@
         </w:rPr>
         <w:t>github</w:t>
       </w:r>
+      <w:proofErr w:type="spellEnd"/>
       <w:r>
         <w:rPr>
           <w:rFonts w:hint="eastAsia"/>
@@ -2527,7 +2800,7 @@
           <w:szCs w:val="21"/>
         </w:rPr>
       </w:pPr>
-      <w:hyperlink r:id="rId14" w:anchor="radar-charts" w:history="1">
+      <w:hyperlink r:id="rId11" w:anchor="radar-charts" w:history="1">
         <w:r>
           <w:rPr>
             <w:rStyle w:val="a3"/>
@@ -2551,6 +2824,7 @@
         </w:rPr>
         <w:t>：</w:t>
       </w:r>
+      <w:proofErr w:type="spellStart"/>
       <w:r>
         <w:rPr>
           <w:rFonts w:hint="eastAsia"/>
@@ -2558,6 +2832,7 @@
         </w:rPr>
         <w:t>github</w:t>
       </w:r>
+      <w:proofErr w:type="spellEnd"/>
       <w:r>
         <w:rPr>
           <w:rFonts w:hint="eastAsia"/>
@@ -2601,7 +2876,7 @@
           <w:szCs w:val="21"/>
         </w:rPr>
       </w:pPr>
-      <w:hyperlink r:id="rId15" w:anchor="ad-killer" w:history="1">
+      <w:hyperlink r:id="rId12" w:anchor="ad-killer" w:history="1">
         <w:r>
           <w:rPr>
             <w:rStyle w:val="a3"/>
@@ -2618,6 +2893,7 @@
         </w:rPr>
         <w:t>：</w:t>
       </w:r>
+      <w:proofErr w:type="spellStart"/>
       <w:r>
         <w:rPr>
           <w:rFonts w:hint="eastAsia"/>
@@ -2625,6 +2901,7 @@
         </w:rPr>
         <w:t>github</w:t>
       </w:r>
+      <w:proofErr w:type="spellEnd"/>
       <w:r>
         <w:rPr>
           <w:rFonts w:hint="eastAsia"/>
@@ -2697,7 +2974,7 @@
           <w:szCs w:val="21"/>
         </w:rPr>
       </w:pPr>
-      <w:hyperlink r:id="rId16" w:anchor="smart-spot" w:history="1">
+      <w:hyperlink r:id="rId13" w:anchor="smart-spot" w:history="1">
         <w:r>
           <w:rPr>
             <w:color w:val="0000FF"/>
@@ -2751,7 +3028,21 @@
         <w:rPr>
           <w:szCs w:val="21"/>
         </w:rPr>
-        <w:t xml:space="preserve"> PhoneGap </w:t>
+        <w:t xml:space="preserve"> </w:t>
+      </w:r>
+      <w:proofErr w:type="spellStart"/>
+      <w:r>
+        <w:rPr>
+          <w:szCs w:val="21"/>
+        </w:rPr>
+        <w:t>PhoneGap</w:t>
+      </w:r>
+      <w:proofErr w:type="spellEnd"/>
+      <w:r>
+        <w:rPr>
+          <w:szCs w:val="21"/>
+        </w:rPr>
+        <w:t xml:space="preserve"> </w:t>
       </w:r>
       <w:r>
         <w:rPr>
@@ -2771,12 +3062,14 @@
         </w:rPr>
         <w:t>、</w:t>
       </w:r>
+      <w:proofErr w:type="spellStart"/>
       <w:r>
         <w:rPr>
           <w:szCs w:val="21"/>
         </w:rPr>
         <w:t>iOS</w:t>
       </w:r>
+      <w:proofErr w:type="spellEnd"/>
       <w:r>
         <w:rPr>
           <w:szCs w:val="21"/>
@@ -2833,11 +3126,19 @@
           <w:u w:val="single"/>
         </w:rPr>
       </w:pPr>
-      <w:r>
-        <w:rPr>
-          <w:szCs w:val="21"/>
-        </w:rPr>
-        <w:t xml:space="preserve">iOS </w:t>
+      <w:proofErr w:type="spellStart"/>
+      <w:r>
+        <w:rPr>
+          <w:szCs w:val="21"/>
+        </w:rPr>
+        <w:t>iOS</w:t>
+      </w:r>
+      <w:proofErr w:type="spellEnd"/>
+      <w:r>
+        <w:rPr>
+          <w:szCs w:val="21"/>
+        </w:rPr>
+        <w:t xml:space="preserve"> </w:t>
       </w:r>
       <w:r>
         <w:rPr>
@@ -3028,7 +3329,7 @@
           <w:szCs w:val="21"/>
         </w:rPr>
       </w:pPr>
-      <w:hyperlink r:id="rId17" w:anchor="e-name" w:history="1">
+      <w:hyperlink r:id="rId14" w:anchor="e-name" w:history="1">
         <w:r>
           <w:rPr>
             <w:color w:val="0000FF"/>
@@ -3100,7 +3401,21 @@
         <w:rPr>
           <w:szCs w:val="21"/>
         </w:rPr>
-        <w:t xml:space="preserve"> PhoneGap </w:t>
+        <w:t xml:space="preserve"> </w:t>
+      </w:r>
+      <w:proofErr w:type="spellStart"/>
+      <w:r>
+        <w:rPr>
+          <w:szCs w:val="21"/>
+        </w:rPr>
+        <w:t>PhoneGap</w:t>
+      </w:r>
+      <w:proofErr w:type="spellEnd"/>
+      <w:r>
+        <w:rPr>
+          <w:szCs w:val="21"/>
+        </w:rPr>
+        <w:t xml:space="preserve"> </w:t>
       </w:r>
       <w:r>
         <w:rPr>
@@ -3135,7 +3450,6 @@
         <w:ind w:left="960" w:firstLineChars="0" w:firstLine="0"/>
         <w:jc w:val="left"/>
         <w:rPr>
-          <w:rFonts w:hint="eastAsia"/>
           <w:color w:val="0000FF"/>
           <w:szCs w:val="21"/>
           <w:u w:val="single"/>
@@ -3201,14 +3515,11 @@
         <w:ind w:left="960" w:firstLineChars="0" w:firstLine="0"/>
         <w:jc w:val="left"/>
         <w:rPr>
-          <w:rFonts w:hint="eastAsia"/>
           <w:color w:val="0000FF"/>
           <w:szCs w:val="21"/>
           <w:u w:val="single"/>
         </w:rPr>
       </w:pPr>
-      <w:bookmarkStart w:id="0" w:name="_GoBack"/>
-      <w:bookmarkEnd w:id="0"/>
     </w:p>
     <w:p>
       <w:pPr>
@@ -3265,7 +3576,6 @@
         <w:ind w:firstLineChars="0"/>
         <w:jc w:val="left"/>
         <w:rPr>
-          <w:rFonts w:hint="eastAsia"/>
           <w:szCs w:val="21"/>
         </w:rPr>
       </w:pPr>
@@ -6040,7 +6350,7 @@
 </file>
 
 <file path=customXml/itemProps1.xml><?xml version="1.0" encoding="utf-8"?>
-<ds:datastoreItem xmlns:ds="http://schemas.openxmlformats.org/officeDocument/2006/customXml" ds:itemID="{DB8ED036-D30F-494C-B965-12E224C212A3}">
+<ds:datastoreItem xmlns:ds="http://schemas.openxmlformats.org/officeDocument/2006/customXml" ds:itemID="{915838CB-E277-6E4F-882F-EC0940C1FE7D}">
   <ds:schemaRefs>
     <ds:schemaRef ds:uri="http://schemas.openxmlformats.org/officeDocument/2006/bibliography"/>
   </ds:schemaRefs>

</xml_diff>